<commit_message>
Updated report and python notebooks
</commit_message>
<xml_diff>
--- a/ShawnMills-304420/final/Third Party Signs and Traffic Accidents - DRAFT.docx
+++ b/ShawnMills-304420/final/Third Party Signs and Traffic Accidents - DRAFT.docx
@@ -4,20 +4,22 @@
   <w:body>
     <w:p>
       <w:pPr>
+        <w:spacing w:after="0"/>
         <w:ind w:left="720" w:hanging="720"/>
-        <w:rPr>
-          <w:b/>
-          <w:bCs/>
-          <w:sz w:val="28"/>
-          <w:szCs w:val="28"/>
-        </w:rPr>
-      </w:pPr>
-      <w:r>
-        <w:rPr>
-          <w:b/>
-          <w:bCs/>
-          <w:sz w:val="28"/>
-          <w:szCs w:val="28"/>
+        <w:jc w:val="center"/>
+        <w:rPr>
+          <w:b/>
+          <w:bCs/>
+          <w:sz w:val="32"/>
+          <w:szCs w:val="32"/>
+        </w:rPr>
+      </w:pPr>
+      <w:r>
+        <w:rPr>
+          <w:b/>
+          <w:bCs/>
+          <w:sz w:val="32"/>
+          <w:szCs w:val="32"/>
         </w:rPr>
         <w:t>Third Party Signs and Traffic Accidents</w:t>
       </w:r>
@@ -25,30 +27,93 @@
         <w:rPr>
           <w:b/>
           <w:bCs/>
-          <w:sz w:val="28"/>
-          <w:szCs w:val="28"/>
+          <w:sz w:val="32"/>
+          <w:szCs w:val="32"/>
         </w:rPr>
         <w:t xml:space="preserve"> – Final Report</w:t>
       </w:r>
     </w:p>
     <w:p>
       <w:pPr>
+        <w:spacing w:after="0"/>
         <w:ind w:left="720" w:hanging="720"/>
-        <w:rPr>
-          <w:b/>
-          <w:bCs/>
-          <w:sz w:val="28"/>
-          <w:szCs w:val="28"/>
-        </w:rPr>
-      </w:pPr>
-      <w:r>
-        <w:rPr>
-          <w:b/>
-          <w:bCs/>
-          <w:sz w:val="28"/>
-          <w:szCs w:val="28"/>
-        </w:rPr>
-        <w:t>Shawn Mills - 304420</w:t>
+        <w:jc w:val="center"/>
+        <w:rPr>
+          <w:b/>
+          <w:bCs/>
+          <w:sz w:val="24"/>
+          <w:szCs w:val="24"/>
+        </w:rPr>
+      </w:pPr>
+      <w:r>
+        <w:rPr>
+          <w:b/>
+          <w:bCs/>
+          <w:sz w:val="24"/>
+          <w:szCs w:val="24"/>
+        </w:rPr>
+        <w:t xml:space="preserve">Shawn Mills </w:t>
+      </w:r>
+      <w:r>
+        <w:rPr>
+          <w:b/>
+          <w:bCs/>
+          <w:sz w:val="24"/>
+          <w:szCs w:val="24"/>
+        </w:rPr>
+        <w:t>–</w:t>
+      </w:r>
+      <w:r>
+        <w:rPr>
+          <w:b/>
+          <w:bCs/>
+          <w:sz w:val="24"/>
+          <w:szCs w:val="24"/>
+        </w:rPr>
+        <w:t xml:space="preserve"> 304420</w:t>
+      </w:r>
+    </w:p>
+    <w:p>
+      <w:pPr>
+        <w:spacing w:after="0"/>
+        <w:ind w:left="720" w:hanging="720"/>
+        <w:jc w:val="center"/>
+        <w:rPr>
+          <w:b/>
+          <w:bCs/>
+          <w:sz w:val="24"/>
+          <w:szCs w:val="24"/>
+        </w:rPr>
+      </w:pPr>
+      <w:r>
+        <w:rPr>
+          <w:b/>
+          <w:bCs/>
+          <w:sz w:val="24"/>
+          <w:szCs w:val="24"/>
+        </w:rPr>
+        <w:t>York University – CSDA1050</w:t>
+      </w:r>
+    </w:p>
+    <w:p>
+      <w:pPr>
+        <w:ind w:left="720" w:hanging="720"/>
+        <w:jc w:val="center"/>
+        <w:rPr>
+          <w:b/>
+          <w:bCs/>
+          <w:sz w:val="24"/>
+          <w:szCs w:val="24"/>
+        </w:rPr>
+      </w:pPr>
+      <w:r>
+        <w:rPr>
+          <w:b/>
+          <w:bCs/>
+          <w:sz w:val="24"/>
+          <w:szCs w:val="24"/>
+        </w:rPr>
+        <w:t>August 22, 2019</w:t>
       </w:r>
     </w:p>
     <w:p>
@@ -320,7 +385,15 @@
           <w:sz w:val="24"/>
           <w:szCs w:val="24"/>
         </w:rPr>
-        <w:t xml:space="preserve"> presented with a street with no advertising signs and when presented with that same street with advertising signs added.  The results showed more erratic driving behaviours during the simulation with advertising signs added.</w:t>
+        <w:t xml:space="preserve"> presented with a street with no advertising signs </w:t>
+      </w:r>
+      <w:r>
+        <w:rPr>
+          <w:sz w:val="24"/>
+          <w:szCs w:val="24"/>
+        </w:rPr>
+        <w:lastRenderedPageBreak/>
+        <w:t>and when presented with that same street with advertising signs added.  The results showed more erratic driving behaviours during the simulation with advertising signs added.</w:t>
       </w:r>
     </w:p>
     <w:p>
@@ -746,13 +819,36 @@
           <w:szCs w:val="28"/>
         </w:rPr>
       </w:pPr>
-      <w:r>
+    </w:p>
+    <w:p>
+      <w:pPr>
+        <w:ind w:left="720" w:hanging="720"/>
         <w:rPr>
           <w:b/>
           <w:bCs/>
           <w:sz w:val="28"/>
           <w:szCs w:val="28"/>
         </w:rPr>
+      </w:pPr>
+    </w:p>
+    <w:p>
+      <w:pPr>
+        <w:ind w:left="720" w:hanging="720"/>
+        <w:rPr>
+          <w:b/>
+          <w:bCs/>
+          <w:sz w:val="28"/>
+          <w:szCs w:val="28"/>
+        </w:rPr>
+      </w:pPr>
+      <w:r>
+        <w:rPr>
+          <w:b/>
+          <w:bCs/>
+          <w:sz w:val="28"/>
+          <w:szCs w:val="28"/>
+        </w:rPr>
+        <w:lastRenderedPageBreak/>
         <w:t>Methodology</w:t>
       </w:r>
     </w:p>
@@ -782,15 +878,7 @@
           <w:sz w:val="24"/>
           <w:szCs w:val="24"/>
         </w:rPr>
-        <w:t xml:space="preserve"> due to the requirements of the research question.  In order to answer the question, the location of the signs relative to the location of the traffic collisions must be known.  Once this was in place, a technique known as </w:t>
-      </w:r>
-      <w:r>
-        <w:rPr>
-          <w:sz w:val="24"/>
-          <w:szCs w:val="24"/>
-        </w:rPr>
-        <w:lastRenderedPageBreak/>
-        <w:t>Geospatial Autocorrelation was used to uncover the geographical relationships between the signs and collisions.</w:t>
+        <w:t xml:space="preserve"> due to the requirements of the research question.  In order to answer the question, the location of the signs relative to the location of the traffic collisions must be known.  Once this was in place, a technique known as Geospatial Autocorrelation was used to uncover the geographical relationships between the signs and collisions.</w:t>
       </w:r>
       <w:r>
         <w:rPr>
@@ -1220,8 +1308,6 @@
         </w:rPr>
         <w:t>RS</w:t>
       </w:r>
-      <w:bookmarkStart w:id="0" w:name="_GoBack"/>
-      <w:bookmarkEnd w:id="0"/>
       <w:r>
         <w:rPr>
           <w:sz w:val="24"/>
@@ -1483,14 +1569,7 @@
           <w:sz w:val="24"/>
           <w:szCs w:val="24"/>
         </w:rPr>
-        <w:t xml:space="preserve">  </w:t>
-      </w:r>
-      <w:r>
-        <w:rPr>
-          <w:sz w:val="24"/>
-          <w:szCs w:val="24"/>
-        </w:rPr>
-        <w:t>Using “Signs per Square Km” as the feature, the following map illustrating the spatial autocorrelation of the regions was produced:</w:t>
+        <w:t xml:space="preserve">  Using “Signs per Square Km” as the feature, the following map illustrating the spatial autocorrelation of the regions was produced:</w:t>
       </w:r>
     </w:p>
     <w:p>
@@ -1802,14 +1881,13 @@
       </w:r>
       <w:r>
         <w:rPr>
-          <w:b/>
-          <w:bCs/>
-          <w:i/>
-          <w:iCs/>
-          <w:sz w:val="24"/>
-          <w:szCs w:val="24"/>
-        </w:rPr>
-        <w:t>I</w:t>
+          <w:rFonts w:ascii="Cambria Math" w:hAnsi="Cambria Math" w:cs="Cambria Math"/>
+          <w:b/>
+          <w:bCs/>
+          <w:sz w:val="24"/>
+          <w:szCs w:val="24"/>
+        </w:rPr>
+        <w:t>𝐼</w:t>
       </w:r>
       <w:r>
         <w:rPr>
@@ -1841,14 +1919,13 @@
       </w:r>
       <w:r>
         <w:rPr>
-          <w:b/>
-          <w:bCs/>
-          <w:i/>
-          <w:iCs/>
-          <w:sz w:val="24"/>
-          <w:szCs w:val="24"/>
-        </w:rPr>
-        <w:t>I</w:t>
+          <w:rFonts w:ascii="Cambria Math" w:hAnsi="Cambria Math" w:cs="Cambria Math"/>
+          <w:b/>
+          <w:bCs/>
+          <w:sz w:val="24"/>
+          <w:szCs w:val="24"/>
+        </w:rPr>
+        <w:t>𝐼</w:t>
       </w:r>
       <w:r>
         <w:rPr>
@@ -1859,14 +1936,13 @@
       </w:r>
       <w:r>
         <w:rPr>
-          <w:b/>
-          <w:bCs/>
-          <w:i/>
-          <w:iCs/>
-          <w:sz w:val="24"/>
-          <w:szCs w:val="24"/>
-        </w:rPr>
-        <w:t>I</w:t>
+          <w:rFonts w:ascii="Cambria Math" w:hAnsi="Cambria Math" w:cs="Cambria Math"/>
+          <w:b/>
+          <w:bCs/>
+          <w:sz w:val="24"/>
+          <w:szCs w:val="24"/>
+        </w:rPr>
+        <w:t>𝐼</w:t>
       </w:r>
       <w:r>
         <w:rPr>
@@ -1884,14 +1960,13 @@
       </w:r>
       <w:r>
         <w:rPr>
-          <w:b/>
-          <w:bCs/>
-          <w:i/>
-          <w:iCs/>
-          <w:sz w:val="24"/>
-          <w:szCs w:val="24"/>
-        </w:rPr>
-        <w:t>I</w:t>
+          <w:rFonts w:ascii="Cambria Math" w:hAnsi="Cambria Math" w:cs="Cambria Math"/>
+          <w:b/>
+          <w:bCs/>
+          <w:sz w:val="24"/>
+          <w:szCs w:val="24"/>
+        </w:rPr>
+        <w:t>𝐼</w:t>
       </w:r>
       <w:r>
         <w:rPr>
@@ -1902,14 +1977,20 @@
       </w:r>
       <w:r>
         <w:rPr>
-          <w:b/>
-          <w:bCs/>
-          <w:i/>
-          <w:iCs/>
-          <w:sz w:val="24"/>
-          <w:szCs w:val="24"/>
-        </w:rPr>
-        <w:t>p</w:t>
+          <w:rFonts w:ascii="Cambria Math" w:hAnsi="Cambria Math" w:cs="Cambria Math"/>
+          <w:b/>
+          <w:bCs/>
+          <w:sz w:val="24"/>
+          <w:szCs w:val="24"/>
+        </w:rPr>
+        <w:t>𝑝</w:t>
+      </w:r>
+      <w:r>
+        <w:rPr>
+          <w:sz w:val="24"/>
+          <w:szCs w:val="24"/>
+        </w:rPr>
+        <w:t xml:space="preserve"> </w:t>
       </w:r>
       <w:r>
         <w:rPr>
@@ -1920,14 +2001,13 @@
       </w:r>
       <w:r>
         <w:rPr>
-          <w:b/>
-          <w:bCs/>
-          <w:i/>
-          <w:iCs/>
-          <w:sz w:val="24"/>
-          <w:szCs w:val="24"/>
-        </w:rPr>
-        <w:t>I</w:t>
+          <w:rFonts w:ascii="Cambria Math" w:hAnsi="Cambria Math" w:cs="Cambria Math"/>
+          <w:b/>
+          <w:bCs/>
+          <w:sz w:val="24"/>
+          <w:szCs w:val="24"/>
+        </w:rPr>
+        <w:t>𝐼</w:t>
       </w:r>
       <w:r>
         <w:rPr>
@@ -1945,14 +2025,13 @@
       </w:r>
       <w:r>
         <w:rPr>
-          <w:b/>
-          <w:bCs/>
-          <w:i/>
-          <w:iCs/>
-          <w:sz w:val="24"/>
-          <w:szCs w:val="24"/>
-        </w:rPr>
-        <w:t>I</w:t>
+          <w:rFonts w:ascii="Cambria Math" w:hAnsi="Cambria Math" w:cs="Cambria Math"/>
+          <w:b/>
+          <w:bCs/>
+          <w:sz w:val="24"/>
+          <w:szCs w:val="24"/>
+        </w:rPr>
+        <w:t>𝐼</w:t>
       </w:r>
       <w:r>
         <w:rPr>
@@ -2261,14 +2340,13 @@
       </w:r>
       <w:r>
         <w:rPr>
-          <w:b/>
-          <w:bCs/>
-          <w:i/>
-          <w:iCs/>
-          <w:sz w:val="24"/>
-          <w:szCs w:val="24"/>
-        </w:rPr>
-        <w:t>I</w:t>
+          <w:rFonts w:ascii="Cambria Math" w:hAnsi="Cambria Math" w:cs="Cambria Math"/>
+          <w:b/>
+          <w:bCs/>
+          <w:sz w:val="24"/>
+          <w:szCs w:val="24"/>
+        </w:rPr>
+        <w:t>𝐼</w:t>
       </w:r>
       <w:r>
         <w:rPr>
@@ -2279,14 +2357,13 @@
       </w:r>
       <w:r>
         <w:rPr>
-          <w:b/>
-          <w:bCs/>
-          <w:i/>
-          <w:iCs/>
-          <w:sz w:val="24"/>
-          <w:szCs w:val="24"/>
-        </w:rPr>
-        <w:t>I</w:t>
+          <w:rFonts w:ascii="Cambria Math" w:hAnsi="Cambria Math" w:cs="Cambria Math"/>
+          <w:b/>
+          <w:bCs/>
+          <w:sz w:val="24"/>
+          <w:szCs w:val="24"/>
+        </w:rPr>
+        <w:t>𝐼</w:t>
       </w:r>
       <w:r>
         <w:rPr>
@@ -2311,14 +2388,20 @@
       </w:r>
       <w:r>
         <w:rPr>
-          <w:b/>
-          <w:bCs/>
-          <w:i/>
-          <w:iCs/>
-          <w:sz w:val="24"/>
-          <w:szCs w:val="24"/>
-        </w:rPr>
-        <w:t>p</w:t>
+          <w:rFonts w:ascii="Cambria Math" w:hAnsi="Cambria Math" w:cs="Cambria Math"/>
+          <w:b/>
+          <w:bCs/>
+          <w:sz w:val="24"/>
+          <w:szCs w:val="24"/>
+        </w:rPr>
+        <w:t>𝑝</w:t>
+      </w:r>
+      <w:r>
+        <w:rPr>
+          <w:sz w:val="24"/>
+          <w:szCs w:val="24"/>
+        </w:rPr>
+        <w:t xml:space="preserve"> </w:t>
       </w:r>
       <w:r>
         <w:rPr>
@@ -2329,14 +2412,13 @@
       </w:r>
       <w:r>
         <w:rPr>
-          <w:b/>
-          <w:bCs/>
-          <w:i/>
-          <w:iCs/>
-          <w:sz w:val="24"/>
-          <w:szCs w:val="24"/>
-        </w:rPr>
-        <w:t>I</w:t>
+          <w:rFonts w:ascii="Cambria Math" w:hAnsi="Cambria Math" w:cs="Cambria Math"/>
+          <w:b/>
+          <w:bCs/>
+          <w:sz w:val="24"/>
+          <w:szCs w:val="24"/>
+        </w:rPr>
+        <w:t>𝐼</w:t>
       </w:r>
       <w:r>
         <w:rPr>
@@ -2465,6 +2547,29 @@
     </w:p>
     <w:p>
       <w:pPr>
+        <w:rPr>
+          <w:sz w:val="24"/>
+          <w:szCs w:val="24"/>
+        </w:rPr>
+      </w:pPr>
+      <w:r>
+        <w:rPr>
+          <w:sz w:val="24"/>
+          <w:szCs w:val="24"/>
+        </w:rPr>
+        <w:br w:type="page"/>
+      </w:r>
+    </w:p>
+    <w:p>
+      <w:pPr>
+        <w:rPr>
+          <w:sz w:val="24"/>
+          <w:szCs w:val="24"/>
+        </w:rPr>
+      </w:pPr>
+    </w:p>
+    <w:p>
+      <w:pPr>
         <w:jc w:val="center"/>
         <w:rPr>
           <w:sz w:val="24"/>
@@ -2514,29 +2619,6 @@
     </w:p>
     <w:p>
       <w:pPr>
-        <w:rPr>
-          <w:sz w:val="24"/>
-          <w:szCs w:val="24"/>
-        </w:rPr>
-      </w:pPr>
-    </w:p>
-    <w:p>
-      <w:pPr>
-        <w:rPr>
-          <w:sz w:val="24"/>
-          <w:szCs w:val="24"/>
-        </w:rPr>
-      </w:pPr>
-      <w:r>
-        <w:rPr>
-          <w:sz w:val="24"/>
-          <w:szCs w:val="24"/>
-        </w:rPr>
-        <w:t>Attribute Similarity – Spatial Lag</w:t>
-      </w:r>
-    </w:p>
-    <w:p>
-      <w:pPr>
         <w:jc w:val="center"/>
         <w:rPr>
           <w:sz w:val="24"/>
@@ -2547,7 +2629,6 @@
         <w:rPr>
           <w:noProof/>
         </w:rPr>
-        <w:lastRenderedPageBreak/>
         <w:drawing>
           <wp:inline distT="0" distB="0" distL="0" distR="0" wp14:anchorId="0BDB9711" wp14:editId="7E440FC0">
             <wp:extent cx="4160520" cy="3291840"/>
@@ -2592,9 +2673,46 @@
           <w:szCs w:val="24"/>
         </w:rPr>
       </w:pPr>
-    </w:p>
-    <w:p>
-      <w:pPr>
+      <w:r>
+        <w:rPr>
+          <w:sz w:val="24"/>
+          <w:szCs w:val="24"/>
+        </w:rPr>
+        <w:t xml:space="preserve">The above maps show the spatial similarities when comparing traffic collisions per sign per square kilometer in census tracts with above average population counts.  </w:t>
+      </w:r>
+      <w:r>
+        <w:rPr>
+          <w:sz w:val="24"/>
+          <w:szCs w:val="24"/>
+        </w:rPr>
+        <w:t>As with</w:t>
+      </w:r>
+      <w:r>
+        <w:rPr>
+          <w:sz w:val="24"/>
+          <w:szCs w:val="24"/>
+        </w:rPr>
+        <w:t xml:space="preserve"> what was shown in the accidents per sign per square kilometer maps, there appears to be some randomness to the areas with similar counts.</w:t>
+      </w:r>
+    </w:p>
+    <w:p>
+      <w:pPr>
+        <w:rPr>
+          <w:sz w:val="24"/>
+          <w:szCs w:val="24"/>
+        </w:rPr>
+      </w:pPr>
+      <w:r>
+        <w:rPr>
+          <w:sz w:val="24"/>
+          <w:szCs w:val="24"/>
+        </w:rPr>
+        <w:br w:type="page"/>
+      </w:r>
+    </w:p>
+    <w:p>
+      <w:pPr>
+        <w:jc w:val="center"/>
         <w:rPr>
           <w:sz w:val="24"/>
           <w:szCs w:val="24"/>
@@ -2604,11 +2722,12 @@
         <w:rPr>
           <w:noProof/>
         </w:rPr>
+        <w:lastRenderedPageBreak/>
         <w:drawing>
-          <wp:inline distT="0" distB="0" distL="0" distR="0" wp14:anchorId="22184514" wp14:editId="141D40F9">
-            <wp:extent cx="4160520" cy="3758184"/>
+          <wp:inline distT="0" distB="0" distL="0" distR="0" wp14:anchorId="36B8ECC6" wp14:editId="384FDD55">
+            <wp:extent cx="4160520" cy="3072384"/>
             <wp:effectExtent l="0" t="0" r="0" b="0"/>
-            <wp:docPr id="12" name="Picture 12"/>
+            <wp:docPr id="13" name="Picture 13"/>
             <wp:cNvGraphicFramePr>
               <a:graphicFrameLocks xmlns:a="http://schemas.openxmlformats.org/drawingml/2006/main" noChangeAspect="1"/>
             </wp:cNvGraphicFramePr>
@@ -2628,7 +2747,7 @@
                   <pic:spPr>
                     <a:xfrm>
                       <a:off x="0" y="0"/>
-                      <a:ext cx="4160520" cy="3758184"/>
+                      <a:ext cx="4160520" cy="3072384"/>
                     </a:xfrm>
                     <a:prstGeom prst="rect">
                       <a:avLst/>
@@ -2648,39 +2767,48 @@
           <w:szCs w:val="24"/>
         </w:rPr>
       </w:pPr>
-    </w:p>
-    <w:p>
-      <w:pPr>
-        <w:rPr>
-          <w:sz w:val="24"/>
-          <w:szCs w:val="24"/>
-        </w:rPr>
-      </w:pPr>
-      <w:r>
-        <w:rPr>
-          <w:sz w:val="24"/>
-          <w:szCs w:val="24"/>
+      <w:r>
+        <w:rPr>
+          <w:sz w:val="24"/>
+          <w:szCs w:val="24"/>
+        </w:rPr>
+        <w:t xml:space="preserve">The hotspots highlighted in the above using the LISA statistics confirms the randomness of areas with both high (red) and low (blue) occurrences of accidents per sign per square kilometer in census tracts with above average population counts. </w:t>
+      </w:r>
+    </w:p>
+    <w:p>
+      <w:pPr>
+        <w:rPr>
+          <w:sz w:val="24"/>
+          <w:szCs w:val="24"/>
+        </w:rPr>
+      </w:pPr>
+    </w:p>
+    <w:p>
+      <w:pPr>
+        <w:rPr>
+          <w:sz w:val="24"/>
+          <w:szCs w:val="24"/>
+        </w:rPr>
+      </w:pPr>
+    </w:p>
+    <w:p>
+      <w:pPr>
+        <w:jc w:val="center"/>
+        <w:rPr>
+          <w:sz w:val="24"/>
+          <w:szCs w:val="24"/>
+        </w:rPr>
+      </w:pPr>
+      <w:r>
+        <w:rPr>
+          <w:noProof/>
         </w:rPr>
         <w:lastRenderedPageBreak/>
-        <w:t>Local Autocorrelation – this reveals the problem with restricting the results to only areas with higher than average population:</w:t>
-      </w:r>
-    </w:p>
-    <w:p>
-      <w:pPr>
-        <w:rPr>
-          <w:sz w:val="24"/>
-          <w:szCs w:val="24"/>
-        </w:rPr>
-      </w:pPr>
-      <w:r>
-        <w:rPr>
-          <w:noProof/>
-        </w:rPr>
         <w:drawing>
-          <wp:inline distT="0" distB="0" distL="0" distR="0" wp14:anchorId="12075374" wp14:editId="41524CA0">
-            <wp:extent cx="4160520" cy="3072384"/>
+          <wp:inline distT="0" distB="0" distL="0" distR="0" wp14:anchorId="22184514" wp14:editId="141D40F9">
+            <wp:extent cx="4160520" cy="3758184"/>
             <wp:effectExtent l="0" t="0" r="0" b="0"/>
-            <wp:docPr id="13" name="Picture 13"/>
+            <wp:docPr id="12" name="Picture 12"/>
             <wp:cNvGraphicFramePr>
               <a:graphicFrameLocks xmlns:a="http://schemas.openxmlformats.org/drawingml/2006/main" noChangeAspect="1"/>
             </wp:cNvGraphicFramePr>
@@ -2700,7 +2828,7 @@
                   <pic:spPr>
                     <a:xfrm>
                       <a:off x="0" y="0"/>
-                      <a:ext cx="4160520" cy="3072384"/>
+                      <a:ext cx="4160520" cy="3758184"/>
                     </a:xfrm>
                     <a:prstGeom prst="rect">
                       <a:avLst/>
@@ -2720,29 +2848,327 @@
           <w:szCs w:val="24"/>
         </w:rPr>
       </w:pPr>
-    </w:p>
-    <w:p>
-      <w:pPr>
-        <w:rPr>
-          <w:sz w:val="24"/>
-          <w:szCs w:val="24"/>
-        </w:rPr>
-      </w:pPr>
-    </w:p>
-    <w:p>
-      <w:pPr>
-        <w:ind w:left="1440" w:hanging="720"/>
-        <w:rPr>
-          <w:sz w:val="24"/>
-          <w:szCs w:val="24"/>
-        </w:rPr>
-      </w:pPr>
-      <w:r>
-        <w:rPr>
-          <w:sz w:val="24"/>
-          <w:szCs w:val="24"/>
-        </w:rPr>
-        <w:t xml:space="preserve">Referencing the following tutorial - </w:t>
+      <w:r>
+        <w:rPr>
+          <w:sz w:val="24"/>
+          <w:szCs w:val="24"/>
+        </w:rPr>
+        <w:t xml:space="preserve">Based on a Moran's </w:t>
+      </w:r>
+      <w:r>
+        <w:rPr>
+          <w:rFonts w:ascii="Cambria Math" w:hAnsi="Cambria Math" w:cs="Cambria Math"/>
+          <w:b/>
+          <w:bCs/>
+          <w:sz w:val="24"/>
+          <w:szCs w:val="24"/>
+        </w:rPr>
+        <w:t>𝐼</w:t>
+      </w:r>
+      <w:r>
+        <w:rPr>
+          <w:sz w:val="24"/>
+          <w:szCs w:val="24"/>
+        </w:rPr>
+        <w:t xml:space="preserve"> value of -0.004, we can conclude that there is no autocorrelation, indicating close to perfect randomness (ie. </w:t>
+      </w:r>
+      <w:r>
+        <w:rPr>
+          <w:rFonts w:ascii="Cambria Math" w:hAnsi="Cambria Math" w:cs="Cambria Math"/>
+          <w:b/>
+          <w:bCs/>
+          <w:sz w:val="24"/>
+          <w:szCs w:val="24"/>
+        </w:rPr>
+        <w:t>𝐼</w:t>
+      </w:r>
+      <w:r>
+        <w:rPr>
+          <w:sz w:val="24"/>
+          <w:szCs w:val="24"/>
+        </w:rPr>
+        <w:t xml:space="preserve"> is almost a zero value). The </w:t>
+      </w:r>
+      <w:r>
+        <w:rPr>
+          <w:rFonts w:ascii="Cambria Math" w:hAnsi="Cambria Math" w:cs="Cambria Math"/>
+          <w:b/>
+          <w:bCs/>
+          <w:sz w:val="24"/>
+          <w:szCs w:val="24"/>
+        </w:rPr>
+        <w:t>𝑝</w:t>
+      </w:r>
+      <w:r>
+        <w:rPr>
+          <w:sz w:val="24"/>
+          <w:szCs w:val="24"/>
+        </w:rPr>
+        <w:t xml:space="preserve">-value of 0.443 indicates that this </w:t>
+      </w:r>
+      <w:r>
+        <w:rPr>
+          <w:rFonts w:ascii="Cambria Math" w:hAnsi="Cambria Math" w:cs="Cambria Math"/>
+          <w:b/>
+          <w:bCs/>
+          <w:sz w:val="24"/>
+          <w:szCs w:val="24"/>
+        </w:rPr>
+        <w:t>𝐼</w:t>
+      </w:r>
+      <w:r>
+        <w:rPr>
+          <w:sz w:val="24"/>
+          <w:szCs w:val="24"/>
+        </w:rPr>
+        <w:t xml:space="preserve"> value very likely could have been generated by chance. We cannot reject the null hypothesis here.</w:t>
+      </w:r>
+    </w:p>
+    <w:p>
+      <w:pPr>
+        <w:rPr>
+          <w:sz w:val="24"/>
+          <w:szCs w:val="24"/>
+        </w:rPr>
+      </w:pPr>
+      <w:r>
+        <w:rPr>
+          <w:sz w:val="24"/>
+          <w:szCs w:val="24"/>
+        </w:rPr>
+        <w:t xml:space="preserve">One issue with removing the census tracts with low populations from this analysis was the loss of much of the spatial similarities.  A tract with a high population that </w:t>
+      </w:r>
+      <w:r>
+        <w:rPr>
+          <w:sz w:val="24"/>
+          <w:szCs w:val="24"/>
+        </w:rPr>
+        <w:t>was</w:t>
+      </w:r>
+      <w:r>
+        <w:rPr>
+          <w:sz w:val="24"/>
+          <w:szCs w:val="24"/>
+        </w:rPr>
+        <w:t xml:space="preserve"> surrounded by tracts of low population would no longer have </w:t>
+      </w:r>
+      <w:r>
+        <w:rPr>
+          <w:sz w:val="24"/>
+          <w:szCs w:val="24"/>
+        </w:rPr>
+        <w:t>adjoining neighbours resulting in a different set of spatial weights containing mostly zero values.</w:t>
+      </w:r>
+      <w:bookmarkStart w:id="0" w:name="_GoBack"/>
+      <w:bookmarkEnd w:id="0"/>
+    </w:p>
+    <w:p>
+      <w:pPr>
+        <w:rPr>
+          <w:b/>
+          <w:bCs/>
+          <w:sz w:val="28"/>
+          <w:szCs w:val="28"/>
+        </w:rPr>
+      </w:pPr>
+      <w:r>
+        <w:rPr>
+          <w:b/>
+          <w:bCs/>
+          <w:sz w:val="28"/>
+          <w:szCs w:val="28"/>
+        </w:rPr>
+        <w:br w:type="page"/>
+      </w:r>
+    </w:p>
+    <w:p>
+      <w:pPr>
+        <w:rPr>
+          <w:sz w:val="28"/>
+          <w:szCs w:val="28"/>
+        </w:rPr>
+      </w:pPr>
+      <w:r>
+        <w:rPr>
+          <w:b/>
+          <w:bCs/>
+          <w:sz w:val="28"/>
+          <w:szCs w:val="28"/>
+        </w:rPr>
+        <w:lastRenderedPageBreak/>
+        <w:t>Conclusion</w:t>
+      </w:r>
+    </w:p>
+    <w:p>
+      <w:pPr>
+        <w:rPr>
+          <w:sz w:val="24"/>
+          <w:szCs w:val="24"/>
+        </w:rPr>
+      </w:pPr>
+      <w:r>
+        <w:rPr>
+          <w:sz w:val="24"/>
+          <w:szCs w:val="24"/>
+        </w:rPr>
+        <w:t xml:space="preserve">From a geospatial </w:t>
+      </w:r>
+      <w:r>
+        <w:rPr>
+          <w:sz w:val="24"/>
+          <w:szCs w:val="24"/>
+        </w:rPr>
+        <w:t xml:space="preserve">perspective, there appears to be no correlation between the number of traffic accidents and the presence of advertising signs.  Accidents </w:t>
+      </w:r>
+      <w:r>
+        <w:rPr>
+          <w:sz w:val="24"/>
+          <w:szCs w:val="24"/>
+        </w:rPr>
+        <w:t xml:space="preserve">frequently </w:t>
+      </w:r>
+      <w:r>
+        <w:rPr>
+          <w:sz w:val="24"/>
+          <w:szCs w:val="24"/>
+        </w:rPr>
+        <w:t>occur</w:t>
+      </w:r>
+      <w:r>
+        <w:rPr>
+          <w:sz w:val="24"/>
+          <w:szCs w:val="24"/>
+        </w:rPr>
+        <w:t xml:space="preserve"> in areas with no advertising signs, so the signage was obviously not going to be the only factor in these occurrences.  </w:t>
+      </w:r>
+      <w:r>
+        <w:rPr>
+          <w:sz w:val="24"/>
+          <w:szCs w:val="24"/>
+        </w:rPr>
+        <w:t xml:space="preserve">The analysis also revealed small clusters of census tracts with </w:t>
+      </w:r>
+      <w:r>
+        <w:rPr>
+          <w:sz w:val="24"/>
+          <w:szCs w:val="24"/>
+        </w:rPr>
+        <w:t>both high and low spatial and attribute similarities.</w:t>
+      </w:r>
+      <w:r>
+        <w:rPr>
+          <w:sz w:val="24"/>
+          <w:szCs w:val="24"/>
+        </w:rPr>
+        <w:t xml:space="preserve"> </w:t>
+      </w:r>
+      <w:r>
+        <w:rPr>
+          <w:sz w:val="24"/>
+          <w:szCs w:val="24"/>
+        </w:rPr>
+        <w:t xml:space="preserve"> </w:t>
+      </w:r>
+      <w:r>
+        <w:rPr>
+          <w:sz w:val="24"/>
+          <w:szCs w:val="24"/>
+        </w:rPr>
+        <w:t>However, the volume of the accidents did not necessarily increase with the presence of more signs</w:t>
+      </w:r>
+      <w:r>
+        <w:rPr>
+          <w:sz w:val="24"/>
+          <w:szCs w:val="24"/>
+        </w:rPr>
+        <w:t xml:space="preserve"> in all tracts and no statistically significant relationship was found.</w:t>
+      </w:r>
+    </w:p>
+    <w:p>
+      <w:pPr>
+        <w:rPr>
+          <w:sz w:val="24"/>
+          <w:szCs w:val="24"/>
+        </w:rPr>
+      </w:pPr>
+      <w:r>
+        <w:rPr>
+          <w:sz w:val="24"/>
+          <w:szCs w:val="24"/>
+        </w:rPr>
+        <w:t>Greater accuracy of this analysis</w:t>
+      </w:r>
+      <w:r>
+        <w:rPr>
+          <w:sz w:val="24"/>
+          <w:szCs w:val="24"/>
+        </w:rPr>
+        <w:t xml:space="preserve"> could have been possible if the installation and removal dates of the signs were included in the data set. </w:t>
+      </w:r>
+    </w:p>
+    <w:p>
+      <w:pPr>
+        <w:rPr>
+          <w:sz w:val="24"/>
+          <w:szCs w:val="24"/>
+        </w:rPr>
+      </w:pPr>
+    </w:p>
+    <w:p>
+      <w:pPr>
+        <w:rPr>
+          <w:sz w:val="24"/>
+          <w:szCs w:val="24"/>
+        </w:rPr>
+      </w:pPr>
+      <w:r>
+        <w:rPr>
+          <w:sz w:val="24"/>
+          <w:szCs w:val="24"/>
+        </w:rPr>
+        <w:br w:type="page"/>
+      </w:r>
+    </w:p>
+    <w:p>
+      <w:pPr>
+        <w:rPr>
+          <w:b/>
+          <w:bCs/>
+          <w:sz w:val="24"/>
+          <w:szCs w:val="24"/>
+        </w:rPr>
+      </w:pPr>
+      <w:r>
+        <w:rPr>
+          <w:b/>
+          <w:bCs/>
+          <w:sz w:val="28"/>
+          <w:szCs w:val="28"/>
+        </w:rPr>
+        <w:lastRenderedPageBreak/>
+        <w:t>Sources and Citations</w:t>
+      </w:r>
+    </w:p>
+    <w:p>
+      <w:pPr>
+        <w:rPr>
+          <w:sz w:val="24"/>
+          <w:szCs w:val="24"/>
+        </w:rPr>
+      </w:pPr>
+      <w:r>
+        <w:rPr>
+          <w:sz w:val="24"/>
+          <w:szCs w:val="24"/>
+        </w:rPr>
+        <w:t>Introduction to Geospatial Data in Python:</w:t>
+      </w:r>
+      <w:r>
+        <w:rPr>
+          <w:sz w:val="24"/>
+          <w:szCs w:val="24"/>
+        </w:rPr>
+        <w:t xml:space="preserve">  </w:t>
       </w:r>
       <w:hyperlink r:id="rId25" w:history="1">
         <w:r>
@@ -2775,24 +3201,398 @@
           <w:sz w:val="24"/>
           <w:szCs w:val="24"/>
         </w:rPr>
-        <w:t>- results - fairly small</w:t>
-      </w:r>
-    </w:p>
-    <w:p>
-      <w:pPr>
-        <w:rPr>
-          <w:sz w:val="24"/>
-          <w:szCs w:val="24"/>
-        </w:rPr>
-      </w:pPr>
-      <w:r>
-        <w:rPr>
-          <w:sz w:val="24"/>
-          <w:szCs w:val="24"/>
-        </w:rPr>
-        <w:tab/>
-        <w:t>- conclusion - likely where the meat of the report will end up</w:t>
-      </w:r>
+        <w:t>Introduction to Python GIS</w:t>
+      </w:r>
+      <w:r>
+        <w:rPr>
+          <w:sz w:val="24"/>
+          <w:szCs w:val="24"/>
+        </w:rPr>
+        <w:t xml:space="preserve"> (full tutorial)</w:t>
+      </w:r>
+      <w:r>
+        <w:rPr>
+          <w:sz w:val="24"/>
+          <w:szCs w:val="24"/>
+        </w:rPr>
+        <w:t>:</w:t>
+      </w:r>
+      <w:r>
+        <w:rPr>
+          <w:sz w:val="24"/>
+          <w:szCs w:val="24"/>
+        </w:rPr>
+        <w:t xml:space="preserve">  </w:t>
+      </w:r>
+      <w:hyperlink r:id="rId26" w:history="1">
+        <w:r>
+          <w:rPr>
+            <w:rStyle w:val="Hyperlink"/>
+            <w:sz w:val="24"/>
+            <w:szCs w:val="24"/>
+          </w:rPr>
+          <w:t>https://automating-gis-processes.github.io/CSC18/lessons/L1/Intro-Python-GIS.html</w:t>
+        </w:r>
+      </w:hyperlink>
+    </w:p>
+    <w:p>
+      <w:pPr>
+        <w:rPr>
+          <w:sz w:val="24"/>
+          <w:szCs w:val="24"/>
+        </w:rPr>
+      </w:pPr>
+    </w:p>
+    <w:p>
+      <w:pPr>
+        <w:rPr>
+          <w:sz w:val="24"/>
+          <w:szCs w:val="24"/>
+        </w:rPr>
+      </w:pPr>
+      <w:r>
+        <w:rPr>
+          <w:sz w:val="24"/>
+          <w:szCs w:val="24"/>
+        </w:rPr>
+        <w:t>GeoPython – AutoGIS – Geometric Operations:</w:t>
+      </w:r>
+      <w:r>
+        <w:rPr>
+          <w:sz w:val="24"/>
+          <w:szCs w:val="24"/>
+        </w:rPr>
+        <w:t xml:space="preserve">  </w:t>
+      </w:r>
+      <w:hyperlink r:id="rId27" w:history="1">
+        <w:r>
+          <w:rPr>
+            <w:rStyle w:val="Hyperlink"/>
+            <w:sz w:val="24"/>
+            <w:szCs w:val="24"/>
+          </w:rPr>
+          <w:t>https://automating-gis-processes.github.io/2016/Lesson4-geometric-operations.html</w:t>
+        </w:r>
+      </w:hyperlink>
+    </w:p>
+    <w:p>
+      <w:pPr>
+        <w:rPr>
+          <w:sz w:val="24"/>
+          <w:szCs w:val="24"/>
+        </w:rPr>
+      </w:pPr>
+    </w:p>
+    <w:p>
+      <w:pPr>
+        <w:rPr>
+          <w:sz w:val="24"/>
+          <w:szCs w:val="24"/>
+        </w:rPr>
+      </w:pPr>
+      <w:r>
+        <w:rPr>
+          <w:sz w:val="24"/>
+          <w:szCs w:val="24"/>
+        </w:rPr>
+        <w:t xml:space="preserve">Geo-Python:  </w:t>
+      </w:r>
+      <w:hyperlink r:id="rId28" w:history="1">
+        <w:r>
+          <w:rPr>
+            <w:rStyle w:val="Hyperlink"/>
+            <w:sz w:val="24"/>
+            <w:szCs w:val="24"/>
+          </w:rPr>
+          <w:t>https://geo-python.github.io/2017/index.html</w:t>
+        </w:r>
+      </w:hyperlink>
+    </w:p>
+    <w:p>
+      <w:pPr>
+        <w:rPr>
+          <w:sz w:val="24"/>
+          <w:szCs w:val="24"/>
+        </w:rPr>
+      </w:pPr>
+    </w:p>
+    <w:p>
+      <w:pPr>
+        <w:rPr>
+          <w:sz w:val="24"/>
+          <w:szCs w:val="24"/>
+        </w:rPr>
+      </w:pPr>
+      <w:r>
+        <w:rPr>
+          <w:sz w:val="24"/>
+          <w:szCs w:val="24"/>
+        </w:rPr>
+        <w:t xml:space="preserve">GeoPandas:  </w:t>
+      </w:r>
+      <w:hyperlink r:id="rId29" w:history="1">
+        <w:r>
+          <w:rPr>
+            <w:rStyle w:val="Hyperlink"/>
+            <w:sz w:val="24"/>
+            <w:szCs w:val="24"/>
+          </w:rPr>
+          <w:t>http://geopandas.org/index.html</w:t>
+        </w:r>
+      </w:hyperlink>
+    </w:p>
+    <w:p>
+      <w:pPr>
+        <w:rPr>
+          <w:sz w:val="24"/>
+          <w:szCs w:val="24"/>
+        </w:rPr>
+      </w:pPr>
+    </w:p>
+    <w:p>
+      <w:pPr>
+        <w:rPr>
+          <w:sz w:val="24"/>
+          <w:szCs w:val="24"/>
+        </w:rPr>
+      </w:pPr>
+      <w:r>
+        <w:rPr>
+          <w:sz w:val="24"/>
+          <w:szCs w:val="24"/>
+        </w:rPr>
+        <w:t xml:space="preserve">MTM Notes:  </w:t>
+      </w:r>
+      <w:hyperlink r:id="rId30" w:history="1">
+        <w:r>
+          <w:rPr>
+            <w:rStyle w:val="Hyperlink"/>
+            <w:sz w:val="24"/>
+            <w:szCs w:val="24"/>
+          </w:rPr>
+          <w:t>http://leware.net/geo/mtmNotes.htm</w:t>
+        </w:r>
+      </w:hyperlink>
+    </w:p>
+    <w:p>
+      <w:pPr>
+        <w:rPr>
+          <w:sz w:val="24"/>
+          <w:szCs w:val="24"/>
+        </w:rPr>
+      </w:pPr>
+    </w:p>
+    <w:p>
+      <w:pPr>
+        <w:rPr>
+          <w:sz w:val="24"/>
+          <w:szCs w:val="24"/>
+        </w:rPr>
+      </w:pPr>
+      <w:r>
+        <w:rPr>
+          <w:sz w:val="24"/>
+          <w:szCs w:val="24"/>
+        </w:rPr>
+        <w:t>Geographic Data Science with PySAL and the pydata stack</w:t>
+      </w:r>
+      <w:r>
+        <w:rPr>
+          <w:sz w:val="24"/>
+          <w:szCs w:val="24"/>
+        </w:rPr>
+        <w:t xml:space="preserve"> (full tutorial)</w:t>
+      </w:r>
+      <w:r>
+        <w:rPr>
+          <w:sz w:val="24"/>
+          <w:szCs w:val="24"/>
+        </w:rPr>
+        <w:t xml:space="preserve">:  </w:t>
+      </w:r>
+      <w:hyperlink r:id="rId31" w:history="1">
+        <w:r>
+          <w:rPr>
+            <w:rStyle w:val="Hyperlink"/>
+            <w:sz w:val="24"/>
+            <w:szCs w:val="24"/>
+          </w:rPr>
+          <w:t>http://darribas.org/gds_scipy16/</w:t>
+        </w:r>
+      </w:hyperlink>
+      <w:r>
+        <w:rPr>
+          <w:sz w:val="24"/>
+          <w:szCs w:val="24"/>
+        </w:rPr>
+        <w:t xml:space="preserve">  </w:t>
+      </w:r>
+    </w:p>
+    <w:p>
+      <w:pPr>
+        <w:rPr>
+          <w:sz w:val="24"/>
+          <w:szCs w:val="24"/>
+        </w:rPr>
+      </w:pPr>
+      <w:r>
+        <w:rPr>
+          <w:sz w:val="24"/>
+          <w:szCs w:val="24"/>
+        </w:rPr>
+        <w:t xml:space="preserve">***techniques from these pages were used extensively -- </w:t>
+      </w:r>
+      <w:hyperlink r:id="rId32" w:history="1">
+        <w:r>
+          <w:rPr>
+            <w:rStyle w:val="Hyperlink"/>
+            <w:sz w:val="24"/>
+            <w:szCs w:val="24"/>
+          </w:rPr>
+          <w:t>http://darribas.org/gds_scipy16/ipynb_md/03_spatial_weights.html</w:t>
+        </w:r>
+      </w:hyperlink>
+      <w:r>
+        <w:rPr>
+          <w:sz w:val="24"/>
+          <w:szCs w:val="24"/>
+        </w:rPr>
+        <w:t xml:space="preserve">   and   </w:t>
+      </w:r>
+      <w:hyperlink r:id="rId33" w:history="1">
+        <w:r>
+          <w:rPr>
+            <w:rStyle w:val="Hyperlink"/>
+            <w:sz w:val="24"/>
+            <w:szCs w:val="24"/>
+          </w:rPr>
+          <w:t>http://darribas.org/gds_scipy16/ipynb_md/04_esda.html</w:t>
+        </w:r>
+      </w:hyperlink>
+    </w:p>
+    <w:p>
+      <w:pPr>
+        <w:rPr>
+          <w:sz w:val="24"/>
+          <w:szCs w:val="24"/>
+        </w:rPr>
+      </w:pPr>
+    </w:p>
+    <w:p>
+      <w:pPr>
+        <w:rPr>
+          <w:sz w:val="24"/>
+          <w:szCs w:val="24"/>
+        </w:rPr>
+      </w:pPr>
+      <w:r>
+        <w:rPr>
+          <w:sz w:val="24"/>
+          <w:szCs w:val="24"/>
+        </w:rPr>
+        <w:t xml:space="preserve">pysal Documentation Release 2.0.0:  </w:t>
+      </w:r>
+      <w:hyperlink r:id="rId34" w:history="1">
+        <w:r>
+          <w:rPr>
+            <w:rStyle w:val="Hyperlink"/>
+            <w:sz w:val="24"/>
+            <w:szCs w:val="24"/>
+          </w:rPr>
+          <w:t>https://buildmedia.readthedocs.org/media/pdf/pysal/latest/pysal.pdf</w:t>
+        </w:r>
+      </w:hyperlink>
+    </w:p>
+    <w:p>
+      <w:pPr>
+        <w:rPr>
+          <w:sz w:val="24"/>
+          <w:szCs w:val="24"/>
+        </w:rPr>
+      </w:pPr>
+    </w:p>
+    <w:p>
+      <w:pPr>
+        <w:rPr>
+          <w:sz w:val="24"/>
+          <w:szCs w:val="24"/>
+        </w:rPr>
+      </w:pPr>
+      <w:r>
+        <w:rPr>
+          <w:sz w:val="24"/>
+          <w:szCs w:val="24"/>
+        </w:rPr>
+        <w:t xml:space="preserve">Spatial Autocorrelation Functions:  </w:t>
+      </w:r>
+      <w:hyperlink r:id="rId35" w:history="1">
+        <w:r>
+          <w:rPr>
+            <w:rStyle w:val="Hyperlink"/>
+            <w:sz w:val="24"/>
+            <w:szCs w:val="24"/>
+          </w:rPr>
+          <w:t>http://ljwolf.org/post/spatial_acf/</w:t>
+        </w:r>
+      </w:hyperlink>
+    </w:p>
+    <w:p>
+      <w:pPr>
+        <w:rPr>
+          <w:sz w:val="24"/>
+          <w:szCs w:val="24"/>
+        </w:rPr>
+      </w:pPr>
+    </w:p>
+    <w:p>
+      <w:pPr>
+        <w:rPr>
+          <w:sz w:val="24"/>
+          <w:szCs w:val="24"/>
+        </w:rPr>
+      </w:pPr>
+      <w:r>
+        <w:rPr>
+          <w:sz w:val="24"/>
+          <w:szCs w:val="24"/>
+        </w:rPr>
+        <w:t xml:space="preserve">Moran’s </w:t>
+      </w:r>
+      <w:r>
+        <w:rPr>
+          <w:rFonts w:ascii="Cambria Math" w:hAnsi="Cambria Math" w:cs="Cambria Math"/>
+          <w:b/>
+          <w:bCs/>
+          <w:sz w:val="24"/>
+          <w:szCs w:val="24"/>
+        </w:rPr>
+        <w:t>𝐼</w:t>
+      </w:r>
+      <w:r>
+        <w:rPr>
+          <w:sz w:val="24"/>
+          <w:szCs w:val="24"/>
+        </w:rPr>
+        <w:t xml:space="preserve">:  Definition, Examples:  </w:t>
+      </w:r>
+      <w:hyperlink r:id="rId36" w:history="1">
+        <w:r>
+          <w:rPr>
+            <w:rStyle w:val="Hyperlink"/>
+            <w:sz w:val="24"/>
+            <w:szCs w:val="24"/>
+          </w:rPr>
+          <w:t>https://www.statisticshowto.datasciencecentral.com/morans-i/</w:t>
+        </w:r>
+      </w:hyperlink>
+    </w:p>
+    <w:p>
+      <w:pPr>
+        <w:rPr>
+          <w:sz w:val="24"/>
+          <w:szCs w:val="24"/>
+        </w:rPr>
+      </w:pPr>
     </w:p>
     <w:sectPr>
       <w:pgSz w:w="12240" w:h="15840"/>
@@ -3609,6 +4409,37 @@
       <w:u w:val="single"/>
     </w:rPr>
   </w:style>
+  <w:style w:type="paragraph" w:styleId="BalloonText">
+    <w:name w:val="Balloon Text"/>
+    <w:basedOn w:val="Normal"/>
+    <w:link w:val="BalloonTextChar"/>
+    <w:uiPriority w:val="99"/>
+    <w:semiHidden/>
+    <w:unhideWhenUsed/>
+    <w:rsid w:val="00CB4B9E"/>
+    <w:pPr>
+      <w:spacing w:after="0" w:line="240" w:lineRule="auto"/>
+    </w:pPr>
+    <w:rPr>
+      <w:rFonts w:ascii="Segoe UI" w:hAnsi="Segoe UI" w:cs="Segoe UI"/>
+      <w:sz w:val="18"/>
+      <w:szCs w:val="18"/>
+    </w:rPr>
+  </w:style>
+  <w:style w:type="character" w:customStyle="1" w:styleId="BalloonTextChar">
+    <w:name w:val="Balloon Text Char"/>
+    <w:basedOn w:val="DefaultParagraphFont"/>
+    <w:link w:val="BalloonText"/>
+    <w:uiPriority w:val="99"/>
+    <w:semiHidden/>
+    <w:rsid w:val="00CB4B9E"/>
+    <w:rPr>
+      <w:rFonts w:ascii="Segoe UI" w:hAnsi="Segoe UI" w:cs="Segoe UI"/>
+      <w:sz w:val="18"/>
+      <w:szCs w:val="18"/>
+      <w:lang w:val="en-CA"/>
+    </w:rPr>
+  </w:style>
 </w:styles>
 </file>
 

</xml_diff>